<commit_message>
Generates contract with and whithout CARTA_CONDONACION, add column the layout CSV
</commit_message>
<xml_diff>
--- a/layouts/CONVENIO MODIFICATORIO_ARRENDAMIENTO PV_SUBSISTE SEGURO DE VIDA.docx
+++ b/layouts/CONVENIO MODIFICATORIO_ARRENDAMIENTO PV_SUBSISTE SEGURO DE VIDA.docx
@@ -2837,7 +2837,22 @@
         <w:rPr>
           <w:rFonts w:ascii="Calisto MT" w:hAnsi="Calisto MT"/>
         </w:rPr>
-        <w:t>{{fecha}}</w:t>
+        <w:t>{{</w:t>
+      </w:r>
+      <w:proofErr w:type="spellStart"/>
+      <w:r>
+        <w:rPr>
+          <w:rFonts w:ascii="Calisto MT" w:hAnsi="Calisto MT"/>
+          <w:bCs/>
+        </w:rPr>
+        <w:t>fecha_antecedentes</w:t>
+      </w:r>
+      <w:proofErr w:type="spellEnd"/>
+      <w:r>
+        <w:rPr>
+          <w:rFonts w:ascii="Calisto MT" w:hAnsi="Calisto MT"/>
+        </w:rPr>
+        <w:t>}}</w:t>
       </w:r>
       <w:r>
         <w:rPr>

</xml_diff>